<commit_message>
Update CAI Preschool - Chapter 2 - Geloo.docx
</commit_message>
<xml_diff>
--- a/REVISIONS 5-30-2021/CAI Preschool - Chapter 2 - Geloo.docx
+++ b/REVISIONS 5-30-2021/CAI Preschool - Chapter 2 - Geloo.docx
@@ -1,6 +1,6 @@
 
 <file path=word/document.xml><?xml version="1.0" encoding="utf-8"?>
-<w:document xmlns:wpc="http://schemas.microsoft.com/office/word/2010/wordprocessingCanvas" xmlns:cx="http://schemas.microsoft.com/office/drawing/2014/chartex" xmlns:cx1="http://schemas.microsoft.com/office/drawing/2015/9/8/chartex" xmlns:mc="http://schemas.openxmlformats.org/markup-compatibility/2006" xmlns:o="urn:schemas-microsoft-com:office:office" xmlns:r="http://schemas.openxmlformats.org/officeDocument/2006/relationships" xmlns:m="http://schemas.openxmlformats.org/officeDocument/2006/math" xmlns:v="urn:schemas-microsoft-com:vml" xmlns:wp14="http://schemas.microsoft.com/office/word/2010/wordprocessingDrawing" xmlns:wp="http://schemas.openxmlformats.org/drawingml/2006/wordprocessingDrawing" xmlns:w10="urn:schemas-microsoft-com:office:word" xmlns:w="http://schemas.openxmlformats.org/wordprocessingml/2006/main" xmlns:w14="http://schemas.microsoft.com/office/word/2010/wordml" xmlns:w15="http://schemas.microsoft.com/office/word/2012/wordml" xmlns:w16se="http://schemas.microsoft.com/office/word/2015/wordml/symex" xmlns:wpg="http://schemas.microsoft.com/office/word/2010/wordprocessingGroup" xmlns:wpi="http://schemas.microsoft.com/office/word/2010/wordprocessingInk" xmlns:wne="http://schemas.microsoft.com/office/word/2006/wordml" xmlns:wps="http://schemas.microsoft.com/office/word/2010/wordprocessingShape" mc:Ignorable="w14 w15 w16se wp14">
+<w:document xmlns:wpc="http://schemas.microsoft.com/office/word/2010/wordprocessingCanvas" xmlns:mc="http://schemas.openxmlformats.org/markup-compatibility/2006" xmlns:o="urn:schemas-microsoft-com:office:office" xmlns:r="http://schemas.openxmlformats.org/officeDocument/2006/relationships" xmlns:m="http://schemas.openxmlformats.org/officeDocument/2006/math" xmlns:v="urn:schemas-microsoft-com:vml" xmlns:wp14="http://schemas.microsoft.com/office/word/2010/wordprocessingDrawing" xmlns:wp="http://schemas.openxmlformats.org/drawingml/2006/wordprocessingDrawing" xmlns:w10="urn:schemas-microsoft-com:office:word" xmlns:w="http://schemas.openxmlformats.org/wordprocessingml/2006/main" xmlns:w14="http://schemas.microsoft.com/office/word/2010/wordml" xmlns:w15="http://schemas.microsoft.com/office/word/2012/wordml" xmlns:wpg="http://schemas.microsoft.com/office/word/2010/wordprocessingGroup" xmlns:wpi="http://schemas.microsoft.com/office/word/2010/wordprocessingInk" xmlns:wne="http://schemas.microsoft.com/office/word/2006/wordml" xmlns:wps="http://schemas.microsoft.com/office/word/2010/wordprocessingShape" mc:Ignorable="w14 w15 wp14">
   <w:body>
     <w:p>
       <w:pPr>
@@ -11,8 +11,6 @@
           <w:sz w:val="24"/>
         </w:rPr>
       </w:pPr>
-      <w:bookmarkStart w:id="0" w:name="_GoBack"/>
-      <w:bookmarkEnd w:id="0"/>
       <w:r>
         <w:rPr>
           <w:rFonts w:ascii="Times New Roman" w:hAnsi="Times New Roman" w:cs="Times New Roman"/>
@@ -453,17 +451,8 @@
           <w:rFonts w:ascii="Times New Roman" w:hAnsi="Times New Roman" w:cs="Times New Roman"/>
           <w:sz w:val="24"/>
         </w:rPr>
-        <w:t xml:space="preserve">, </w:t>
-      </w:r>
-      <w:proofErr w:type="spellStart"/>
-      <w:r>
-        <w:rPr>
-          <w:rFonts w:ascii="Times New Roman" w:hAnsi="Times New Roman" w:cs="Times New Roman"/>
-          <w:sz w:val="24"/>
-        </w:rPr>
-        <w:t>p.2</w:t>
-      </w:r>
-      <w:proofErr w:type="spellEnd"/>
+        <w:t>, p.2</w:t>
+      </w:r>
       <w:r>
         <w:rPr>
           <w:rFonts w:ascii="Times New Roman" w:hAnsi="Times New Roman" w:cs="Times New Roman"/>
@@ -566,23 +555,7 @@
           <w:rFonts w:ascii="Times New Roman" w:hAnsi="Times New Roman" w:cs="Times New Roman"/>
           <w:sz w:val="24"/>
         </w:rPr>
-        <w:t>SARS-</w:t>
-      </w:r>
-      <w:proofErr w:type="spellStart"/>
-      <w:r>
-        <w:rPr>
-          <w:rFonts w:ascii="Times New Roman" w:hAnsi="Times New Roman" w:cs="Times New Roman"/>
-          <w:sz w:val="24"/>
-        </w:rPr>
-        <w:t>CoV</w:t>
-      </w:r>
-      <w:proofErr w:type="spellEnd"/>
-      <w:r>
-        <w:rPr>
-          <w:rFonts w:ascii="Times New Roman" w:hAnsi="Times New Roman" w:cs="Times New Roman"/>
-          <w:sz w:val="24"/>
-        </w:rPr>
-        <w:t>-2</w:t>
+        <w:t>SARS-CoV-2</w:t>
       </w:r>
       <w:r>
         <w:rPr>
@@ -610,23 +583,7 @@
           <w:rFonts w:ascii="Times New Roman" w:hAnsi="Times New Roman" w:cs="Times New Roman"/>
           <w:sz w:val="24"/>
         </w:rPr>
-        <w:t>s similarities to the SARS-</w:t>
-      </w:r>
-      <w:proofErr w:type="spellStart"/>
-      <w:r>
-        <w:rPr>
-          <w:rFonts w:ascii="Times New Roman" w:hAnsi="Times New Roman" w:cs="Times New Roman"/>
-          <w:sz w:val="24"/>
-        </w:rPr>
-        <w:t>COV</w:t>
-      </w:r>
-      <w:proofErr w:type="spellEnd"/>
-      <w:r>
-        <w:rPr>
-          <w:rFonts w:ascii="Times New Roman" w:hAnsi="Times New Roman" w:cs="Times New Roman"/>
-          <w:sz w:val="24"/>
-        </w:rPr>
-        <w:t xml:space="preserve"> and later on t</w:t>
+        <w:t>s similarities to the SARS-COV and later on t</w:t>
       </w:r>
       <w:r>
         <w:rPr>
@@ -878,23 +835,7 @@
           <w:rFonts w:ascii="Times New Roman" w:hAnsi="Times New Roman" w:cs="Times New Roman"/>
           <w:sz w:val="24"/>
         </w:rPr>
-        <w:t>tions (</w:t>
-      </w:r>
-      <w:proofErr w:type="spellStart"/>
-      <w:r>
-        <w:rPr>
-          <w:rFonts w:ascii="Times New Roman" w:hAnsi="Times New Roman" w:cs="Times New Roman"/>
-          <w:sz w:val="24"/>
-        </w:rPr>
-        <w:t>HEIs</w:t>
-      </w:r>
-      <w:proofErr w:type="spellEnd"/>
-      <w:r>
-        <w:rPr>
-          <w:rFonts w:ascii="Times New Roman" w:hAnsi="Times New Roman" w:cs="Times New Roman"/>
-          <w:sz w:val="24"/>
-        </w:rPr>
-        <w:t>) [10, p. 141].</w:t>
+        <w:t>tions (HEIs) [10, p. 141].</w:t>
       </w:r>
       <w:r>
         <w:rPr>
@@ -1654,18 +1595,8 @@
           <w:sz w:val="24"/>
           <w:szCs w:val="24"/>
         </w:rPr>
-        <w:t xml:space="preserve">3, </w:t>
-      </w:r>
-      <w:proofErr w:type="spellStart"/>
-      <w:r>
-        <w:rPr>
-          <w:rFonts w:ascii="Times New Roman" w:hAnsi="Times New Roman" w:cs="Times New Roman"/>
-          <w:sz w:val="24"/>
-          <w:szCs w:val="24"/>
-        </w:rPr>
-        <w:t>p.2</w:t>
-      </w:r>
-      <w:proofErr w:type="spellEnd"/>
+        <w:t>3, p.2</w:t>
+      </w:r>
       <w:r>
         <w:rPr>
           <w:rFonts w:ascii="Times New Roman" w:hAnsi="Times New Roman" w:cs="Times New Roman"/>
@@ -1768,17 +1699,8 @@
           <w:rFonts w:ascii="Times New Roman" w:hAnsi="Times New Roman" w:cs="Times New Roman"/>
           <w:sz w:val="24"/>
         </w:rPr>
-        <w:t xml:space="preserve">3, </w:t>
-      </w:r>
-      <w:proofErr w:type="spellStart"/>
-      <w:r>
-        <w:rPr>
-          <w:rFonts w:ascii="Times New Roman" w:hAnsi="Times New Roman" w:cs="Times New Roman"/>
-          <w:sz w:val="24"/>
-        </w:rPr>
-        <w:t>p.2</w:t>
-      </w:r>
-      <w:proofErr w:type="spellEnd"/>
+        <w:t>3, p.2</w:t>
+      </w:r>
       <w:r>
         <w:rPr>
           <w:rFonts w:ascii="Times New Roman" w:hAnsi="Times New Roman" w:cs="Times New Roman"/>
@@ -2133,6 +2055,14 @@
         </w:rPr>
         <w:t>Computer Aided Instruction</w:t>
       </w:r>
+      <w:r>
+        <w:rPr>
+          <w:rFonts w:ascii="Times New Roman" w:hAnsi="Times New Roman" w:cs="Times New Roman"/>
+          <w:b/>
+          <w:sz w:val="24"/>
+        </w:rPr>
+        <w:t xml:space="preserve"> and Adaptive Learning</w:t>
+      </w:r>
     </w:p>
     <w:p>
       <w:pPr>
@@ -2758,60 +2688,61 @@
       <w:pPr>
         <w:spacing w:line="480" w:lineRule="auto"/>
         <w:ind w:firstLine="720"/>
-        <w:rPr>
-          <w:rFonts w:ascii="Times New Roman" w:hAnsi="Times New Roman" w:cs="Times New Roman"/>
-          <w:sz w:val="24"/>
-        </w:rPr>
-      </w:pPr>
-    </w:p>
-    <w:p>
-      <w:pPr>
-        <w:spacing w:line="480" w:lineRule="auto"/>
-        <w:ind w:firstLine="720"/>
-        <w:rPr>
-          <w:rFonts w:ascii="Times New Roman" w:hAnsi="Times New Roman" w:cs="Times New Roman"/>
-          <w:sz w:val="24"/>
-        </w:rPr>
-      </w:pPr>
-    </w:p>
-    <w:p>
-      <w:pPr>
-        <w:spacing w:line="480" w:lineRule="auto"/>
-        <w:ind w:firstLine="720"/>
-        <w:rPr>
-          <w:rFonts w:ascii="Times New Roman" w:hAnsi="Times New Roman" w:cs="Times New Roman"/>
-          <w:sz w:val="24"/>
-        </w:rPr>
-      </w:pPr>
-    </w:p>
-    <w:p>
-      <w:pPr>
-        <w:spacing w:line="480" w:lineRule="auto"/>
-        <w:ind w:firstLine="720"/>
-        <w:rPr>
-          <w:rFonts w:ascii="Times New Roman" w:hAnsi="Times New Roman" w:cs="Times New Roman"/>
-          <w:sz w:val="24"/>
-        </w:rPr>
-      </w:pPr>
-    </w:p>
-    <w:p>
-      <w:pPr>
-        <w:spacing w:line="480" w:lineRule="auto"/>
         <w:jc w:val="both"/>
         <w:rPr>
           <w:rFonts w:ascii="Times New Roman" w:hAnsi="Times New Roman" w:cs="Times New Roman"/>
-          <w:b/>
-          <w:sz w:val="24"/>
-        </w:rPr>
-      </w:pPr>
-      <w:r>
-        <w:rPr>
-          <w:rFonts w:ascii="Times New Roman" w:hAnsi="Times New Roman" w:cs="Times New Roman"/>
-          <w:b/>
+          <w:sz w:val="24"/>
+        </w:rPr>
+      </w:pPr>
+      <w:r>
+        <w:rPr>
+          <w:rFonts w:ascii="Times New Roman" w:hAnsi="Times New Roman" w:cs="Times New Roman"/>
+          <w:sz w:val="24"/>
+        </w:rPr>
+        <w:t>I</w:t>
+      </w:r>
+      <w:r>
+        <w:rPr>
+          <w:rFonts w:ascii="Times New Roman" w:hAnsi="Times New Roman" w:cs="Times New Roman"/>
+          <w:sz w:val="24"/>
+        </w:rPr>
+        <w:t xml:space="preserve">n developing a CAI, adaptive learning will be used to fortify the learning progress of the users in using such systems. Adaptive learning, also known as adaptive teaching, is the delivery of custom learning experiences that address the unique needs of an individual through various means. By doing activities that apply adaptive learning, the user's progress will determine the </w:t>
+      </w:r>
+      <w:r>
+        <w:rPr>
+          <w:rFonts w:ascii="Times New Roman" w:hAnsi="Times New Roman" w:cs="Times New Roman"/>
+          <w:sz w:val="24"/>
+        </w:rPr>
+        <w:t>occurrence</w:t>
+      </w:r>
+      <w:r>
+        <w:rPr>
+          <w:rFonts w:ascii="Times New Roman" w:hAnsi="Times New Roman" w:cs="Times New Roman"/>
+          <w:sz w:val="24"/>
+        </w:rPr>
+        <w:t xml:space="preserve"> of adaptive teaching </w:t>
+      </w:r>
+      <w:r>
+        <w:rPr>
+          <w:rFonts w:ascii="Times New Roman" w:hAnsi="Times New Roman" w:cs="Times New Roman"/>
+          <w:sz w:val="24"/>
+        </w:rPr>
+        <w:t>like just-in-time feedback, etc</w:t>
+      </w:r>
+      <w:r>
+        <w:rPr>
+          <w:rFonts w:ascii="Times New Roman" w:hAnsi="Times New Roman" w:cs="Times New Roman"/>
+          <w:sz w:val="24"/>
+        </w:rPr>
+        <w:t xml:space="preserve">. The [1] supports this as it states </w:t>
+      </w:r>
+      <w:r>
+        <w:rPr>
+          <w:rFonts w:ascii="Times New Roman" w:hAnsi="Times New Roman" w:cs="Times New Roman"/>
           <w:sz w:val="24"/>
         </w:rPr>
         <w:lastRenderedPageBreak/>
-        <w:t>Synthesis of the study</w:t>
+        <w:t>that adaptive learning activities can adjust in real time to a learner's needs, encouraging the development of higher-level abilities such as combining information from many fields to solve real-world situations. This implies that guiding a learner's capability with real time assistance helps them develop and apply such knowledge gathered into the real world.</w:t>
       </w:r>
     </w:p>
     <w:p>
@@ -2824,20 +2755,6 @@
           <w:sz w:val="24"/>
         </w:rPr>
       </w:pPr>
-      <w:r>
-        <w:rPr>
-          <w:rFonts w:ascii="Times New Roman" w:hAnsi="Times New Roman" w:cs="Times New Roman"/>
-          <w:sz w:val="24"/>
-        </w:rPr>
-        <w:t xml:space="preserve">With the relating literature that tackle about the education system especially in the Philippines, There is a slow grasp on the changes happening towards the curricula and methods of learning that are being adapted by the nation's educational system. The teachers are also found to be an important media for the student's learning and the Department of Education recognizes this and conducts trainings that will enhance and develop the skills they need in teaching either traditionally or virtually. And because the pandemic struck, it has transpired schools to shift to online learning platforms which was and abrupt change in the pace in the delivery of education which affects preschool education badly because there is no guaranteed solution that enables the preschoolers learning in a rather complex online platform. Taking this into account, researches relating to a child's cognition, psychology and learning process is also explored in order to makes sense on how to approach the proposed </w:t>
-      </w:r>
-      <w:r>
-        <w:rPr>
-          <w:rFonts w:ascii="Times New Roman" w:hAnsi="Times New Roman" w:cs="Times New Roman"/>
-          <w:sz w:val="24"/>
-        </w:rPr>
-        <w:t>CAI for the preschool children.</w:t>
-      </w:r>
     </w:p>
     <w:p>
       <w:pPr>
@@ -2854,7 +2771,21 @@
           <w:rFonts w:ascii="Times New Roman" w:hAnsi="Times New Roman" w:cs="Times New Roman"/>
           <w:sz w:val="24"/>
         </w:rPr>
-        <w:t xml:space="preserve">The children's thinking and learning process proved to be relevant in various researches in explaining the relevance of a child's skill and knowledge development in their later trajectories in the future. There are also theories that factor in the interactions and learning environment of a child affecting their cognitive development. There are also factors pertaining to play as a means of learning which upholds an entertainment based learning dedicated for the children in preschools as well as the teacher's and their way of teaching and presenting learning materials to engage their students. </w:t>
+        <w:t>In the subject of learning, educational games especially those dedicated for children often use adaptive learning as a way to train the users in playi</w:t>
+      </w:r>
+      <w:r>
+        <w:rPr>
+          <w:rFonts w:ascii="Times New Roman" w:hAnsi="Times New Roman" w:cs="Times New Roman"/>
+          <w:sz w:val="24"/>
+        </w:rPr>
+        <w:t>ng the game. According to [2], a</w:t>
+      </w:r>
+      <w:r>
+        <w:rPr>
+          <w:rFonts w:ascii="Times New Roman" w:hAnsi="Times New Roman" w:cs="Times New Roman"/>
+          <w:sz w:val="24"/>
+        </w:rPr>
+        <w:t xml:space="preserve">daptive games are considered superior over non-adaptive games due to the fact that the children's performance are assessed constantly and adjust the difficulty of activities to match the children's individual level. This shows that adaptability towards learning even in educational kids games shows great influence in the improvement of the children's performance. </w:t>
       </w:r>
     </w:p>
     <w:p>
@@ -2867,42 +2798,6 @@
           <w:sz w:val="24"/>
         </w:rPr>
       </w:pPr>
-      <w:r>
-        <w:rPr>
-          <w:rFonts w:ascii="Times New Roman" w:hAnsi="Times New Roman" w:cs="Times New Roman"/>
-          <w:sz w:val="24"/>
-        </w:rPr>
-        <w:t>Understanding the premise of traditional learning towards students is essential in order to gain knowledge of the process together with the advantages and disadvantages posed by this method of learning and use the information to come up with a solution to enhance the learning experie</w:t>
-      </w:r>
-      <w:r>
-        <w:rPr>
-          <w:rFonts w:ascii="Times New Roman" w:hAnsi="Times New Roman" w:cs="Times New Roman"/>
-          <w:sz w:val="24"/>
-        </w:rPr>
-        <w:t xml:space="preserve">nce with the implementation of </w:t>
-      </w:r>
-      <w:r>
-        <w:rPr>
-          <w:rFonts w:ascii="Times New Roman" w:hAnsi="Times New Roman" w:cs="Times New Roman"/>
-          <w:sz w:val="24"/>
-        </w:rPr>
-        <w:t xml:space="preserve">an online medium that aids learning. The traditional way </w:t>
-      </w:r>
-      <w:r>
-        <w:rPr>
-          <w:rFonts w:ascii="Times New Roman" w:hAnsi="Times New Roman" w:cs="Times New Roman"/>
-          <w:sz w:val="24"/>
-        </w:rPr>
-        <w:lastRenderedPageBreak/>
-        <w:t>of learning has ensured an effective way in managing the student's behavior as well as their academic performances with the help of live interactions which bridges communication between the teacher and the students with regards to study related matters. Even with the effectiveness by this method of learning, expanding the media in which a children can learn is a must in order to cope with the wor</w:t>
-      </w:r>
-      <w:r>
-        <w:rPr>
-          <w:rFonts w:ascii="Times New Roman" w:hAnsi="Times New Roman" w:cs="Times New Roman"/>
-          <w:sz w:val="24"/>
-        </w:rPr>
-        <w:t>ldly advancements in education.</w:t>
-      </w:r>
     </w:p>
     <w:p>
       <w:pPr>
@@ -2919,36 +2814,48 @@
           <w:rFonts w:ascii="Times New Roman" w:hAnsi="Times New Roman" w:cs="Times New Roman"/>
           <w:sz w:val="24"/>
         </w:rPr>
-        <w:t>Extensive research regarding the CAI together with its development, advantages a</w:t>
-      </w:r>
-      <w:r>
-        <w:rPr>
-          <w:rFonts w:ascii="Times New Roman" w:hAnsi="Times New Roman" w:cs="Times New Roman"/>
-          <w:sz w:val="24"/>
-        </w:rPr>
-        <w:t>nd disadvantages is done to gai</w:t>
-      </w:r>
-      <w:r>
-        <w:rPr>
-          <w:rFonts w:ascii="Times New Roman" w:hAnsi="Times New Roman" w:cs="Times New Roman"/>
-          <w:sz w:val="24"/>
-        </w:rPr>
-        <w:t>n</w:t>
-      </w:r>
-      <w:r>
-        <w:rPr>
-          <w:rFonts w:ascii="Times New Roman" w:hAnsi="Times New Roman" w:cs="Times New Roman"/>
-          <w:sz w:val="24"/>
-        </w:rPr>
-        <w:t xml:space="preserve"> </w:t>
-      </w:r>
-      <w:r>
-        <w:rPr>
-          <w:rFonts w:ascii="Times New Roman" w:hAnsi="Times New Roman" w:cs="Times New Roman"/>
-          <w:sz w:val="24"/>
-        </w:rPr>
-        <w:t>a better grasp in preparation for the development of the proposed CAI system dedicated to preschoolers. CAI is defined as a tool that helps aids learning by presenting instructional materials with the use of computers. And, with the abundance of digital media, educational institutions should be able to train the teachers to adapt to a more flexible medium of teaching the students. There are also drawbacks with the use of CAI like the preparing the teachers in using the computers to assist them in teaching which shall be taken into account in order to be able to create an interface correlating such concerns.</w:t>
-      </w:r>
+        <w:t>There are also factors to consider for adaptive learning in order to successfully implement it. Directly quoting from [3] it explains that '(1) apart from learners’ cognitive ability, it is important to consider affective factors such as motivation in adaptive learning, (2) lack of alignment among various components in an adaptive system can impact how learners accessed the system and, more importantly, their performance, and (3) visualizations can reveal interesting findings that can be missed otherwise.'</w:t>
+      </w:r>
+    </w:p>
+    <w:p>
+      <w:pPr>
+        <w:spacing w:line="480" w:lineRule="auto"/>
+        <w:ind w:firstLine="720"/>
+        <w:rPr>
+          <w:rFonts w:ascii="Times New Roman" w:hAnsi="Times New Roman" w:cs="Times New Roman"/>
+          <w:sz w:val="24"/>
+        </w:rPr>
+      </w:pPr>
+    </w:p>
+    <w:p>
+      <w:pPr>
+        <w:spacing w:line="480" w:lineRule="auto"/>
+        <w:ind w:firstLine="720"/>
+        <w:rPr>
+          <w:rFonts w:ascii="Times New Roman" w:hAnsi="Times New Roman" w:cs="Times New Roman"/>
+          <w:sz w:val="24"/>
+        </w:rPr>
+      </w:pPr>
+    </w:p>
+    <w:p>
+      <w:pPr>
+        <w:spacing w:line="480" w:lineRule="auto"/>
+        <w:ind w:firstLine="720"/>
+        <w:rPr>
+          <w:rFonts w:ascii="Times New Roman" w:hAnsi="Times New Roman" w:cs="Times New Roman"/>
+          <w:sz w:val="24"/>
+        </w:rPr>
+      </w:pPr>
+    </w:p>
+    <w:p>
+      <w:pPr>
+        <w:spacing w:line="480" w:lineRule="auto"/>
+        <w:ind w:firstLine="720"/>
+        <w:rPr>
+          <w:rFonts w:ascii="Times New Roman" w:hAnsi="Times New Roman" w:cs="Times New Roman"/>
+          <w:sz w:val="24"/>
+        </w:rPr>
+      </w:pPr>
     </w:p>
     <w:p>
       <w:pPr>
@@ -2957,6 +2864,115 @@
         <w:rPr>
           <w:rFonts w:ascii="Times New Roman" w:hAnsi="Times New Roman" w:cs="Times New Roman"/>
           <w:b/>
+          <w:sz w:val="24"/>
+        </w:rPr>
+      </w:pPr>
+      <w:r>
+        <w:rPr>
+          <w:rFonts w:ascii="Times New Roman" w:hAnsi="Times New Roman" w:cs="Times New Roman"/>
+          <w:b/>
+          <w:sz w:val="24"/>
+        </w:rPr>
+        <w:t>Synthesis of the study</w:t>
+      </w:r>
+    </w:p>
+    <w:p>
+      <w:pPr>
+        <w:spacing w:line="480" w:lineRule="auto"/>
+        <w:ind w:firstLine="720"/>
+        <w:jc w:val="both"/>
+        <w:rPr>
+          <w:rFonts w:ascii="Times New Roman" w:hAnsi="Times New Roman" w:cs="Times New Roman"/>
+          <w:sz w:val="24"/>
+        </w:rPr>
+      </w:pPr>
+      <w:r>
+        <w:rPr>
+          <w:rFonts w:ascii="Times New Roman" w:hAnsi="Times New Roman" w:cs="Times New Roman"/>
+          <w:sz w:val="24"/>
+        </w:rPr>
+        <w:t xml:space="preserve">With the relating literature that tackle about the education system especially in the Philippines, There is a slow grasp on the changes happening towards the curricula and methods of learning that are being adapted by the nation's educational system. The teachers are also found to be an important media for the student's learning and the Department of Education recognizes this and conducts trainings that will enhance and develop the skills they need in teaching either traditionally or virtually. And because the pandemic struck, it has transpired schools to shift to online learning platforms which was and abrupt change in the pace in the delivery of education which affects preschool education badly because there is no guaranteed solution that enables the preschoolers learning in a rather complex online platform. Taking this into account, researches relating to a child's cognition, psychology and learning process is also explored in order to makes sense on how to approach the proposed </w:t>
+      </w:r>
+      <w:r>
+        <w:rPr>
+          <w:rFonts w:ascii="Times New Roman" w:hAnsi="Times New Roman" w:cs="Times New Roman"/>
+          <w:sz w:val="24"/>
+        </w:rPr>
+        <w:t>CAI for the preschool children.</w:t>
+      </w:r>
+    </w:p>
+    <w:p>
+      <w:pPr>
+        <w:spacing w:line="480" w:lineRule="auto"/>
+        <w:ind w:firstLine="720"/>
+        <w:jc w:val="both"/>
+        <w:rPr>
+          <w:rFonts w:ascii="Times New Roman" w:hAnsi="Times New Roman" w:cs="Times New Roman"/>
+          <w:sz w:val="24"/>
+        </w:rPr>
+      </w:pPr>
+      <w:r>
+        <w:rPr>
+          <w:rFonts w:ascii="Times New Roman" w:hAnsi="Times New Roman" w:cs="Times New Roman"/>
+          <w:sz w:val="24"/>
+        </w:rPr>
+        <w:t xml:space="preserve">The children's thinking and learning process proved to be relevant in various researches in explaining the relevance of a child's skill and knowledge development in their later trajectories in the future. There are also theories that factor in the interactions and learning environment of a child affecting their cognitive development. There are also factors pertaining to play as a means of learning which upholds an entertainment based learning dedicated for the children in preschools as well as the teacher's and their way of teaching and presenting learning materials to engage their students. </w:t>
+      </w:r>
+    </w:p>
+    <w:p>
+      <w:pPr>
+        <w:spacing w:line="480" w:lineRule="auto"/>
+        <w:ind w:firstLine="720"/>
+        <w:jc w:val="both"/>
+        <w:rPr>
+          <w:rFonts w:ascii="Times New Roman" w:hAnsi="Times New Roman" w:cs="Times New Roman"/>
+          <w:sz w:val="24"/>
+        </w:rPr>
+      </w:pPr>
+      <w:r>
+        <w:rPr>
+          <w:rFonts w:ascii="Times New Roman" w:hAnsi="Times New Roman" w:cs="Times New Roman"/>
+          <w:sz w:val="24"/>
+        </w:rPr>
+        <w:t xml:space="preserve">Understanding the premise of traditional learning towards students is essential in order to gain knowledge of the process together with the advantages and disadvantages posed by this </w:t>
+      </w:r>
+      <w:r>
+        <w:rPr>
+          <w:rFonts w:ascii="Times New Roman" w:hAnsi="Times New Roman" w:cs="Times New Roman"/>
+          <w:sz w:val="24"/>
+        </w:rPr>
+        <w:lastRenderedPageBreak/>
+        <w:t>method of learning and use the information to come up with a solution to enhance the learning experie</w:t>
+      </w:r>
+      <w:r>
+        <w:rPr>
+          <w:rFonts w:ascii="Times New Roman" w:hAnsi="Times New Roman" w:cs="Times New Roman"/>
+          <w:sz w:val="24"/>
+        </w:rPr>
+        <w:t xml:space="preserve">nce with the implementation of </w:t>
+      </w:r>
+      <w:r>
+        <w:rPr>
+          <w:rFonts w:ascii="Times New Roman" w:hAnsi="Times New Roman" w:cs="Times New Roman"/>
+          <w:sz w:val="24"/>
+        </w:rPr>
+        <w:t>an online medium that aids learning. The traditional way of learning has ensured an effective way in managing the student's behavior as well as their academic performances with the help of live interactions which bridges communication between the teacher and the students with regards to study related matters. Even with the effectiveness by this method of learning, expanding the media in which a children can learn is a must in order to cope with the wor</w:t>
+      </w:r>
+      <w:r>
+        <w:rPr>
+          <w:rFonts w:ascii="Times New Roman" w:hAnsi="Times New Roman" w:cs="Times New Roman"/>
+          <w:sz w:val="24"/>
+        </w:rPr>
+        <w:t>ldly advancements in education.</w:t>
+      </w:r>
+    </w:p>
+    <w:p>
+      <w:pPr>
+        <w:spacing w:line="480" w:lineRule="auto"/>
+        <w:ind w:firstLine="720"/>
+        <w:jc w:val="both"/>
+        <w:rPr>
+          <w:rFonts w:ascii="Times New Roman" w:hAnsi="Times New Roman" w:cs="Times New Roman"/>
           <w:sz w:val="24"/>
         </w:rPr>
         <w:sectPr>
@@ -2966,6 +2982,57 @@
           <w:docGrid w:linePitch="360"/>
         </w:sectPr>
       </w:pPr>
+      <w:r>
+        <w:rPr>
+          <w:rFonts w:ascii="Times New Roman" w:hAnsi="Times New Roman" w:cs="Times New Roman"/>
+          <w:sz w:val="24"/>
+        </w:rPr>
+        <w:t>Extensive research regarding the CAI together with its development, advantages a</w:t>
+      </w:r>
+      <w:r>
+        <w:rPr>
+          <w:rFonts w:ascii="Times New Roman" w:hAnsi="Times New Roman" w:cs="Times New Roman"/>
+          <w:sz w:val="24"/>
+        </w:rPr>
+        <w:t>nd disadvantages is done to gai</w:t>
+      </w:r>
+      <w:r>
+        <w:rPr>
+          <w:rFonts w:ascii="Times New Roman" w:hAnsi="Times New Roman" w:cs="Times New Roman"/>
+          <w:sz w:val="24"/>
+        </w:rPr>
+        <w:t>n</w:t>
+      </w:r>
+      <w:r>
+        <w:rPr>
+          <w:rFonts w:ascii="Times New Roman" w:hAnsi="Times New Roman" w:cs="Times New Roman"/>
+          <w:sz w:val="24"/>
+        </w:rPr>
+        <w:t xml:space="preserve"> </w:t>
+      </w:r>
+      <w:r>
+        <w:rPr>
+          <w:rFonts w:ascii="Times New Roman" w:hAnsi="Times New Roman" w:cs="Times New Roman"/>
+          <w:sz w:val="24"/>
+        </w:rPr>
+        <w:t>a better grasp in preparation for the development of the proposed CAI system dedicated to preschoolers. CAI is defined as a tool that helps aids learning by presenting instructional materials with the use of computers. And, with the abundance of digital media, educational institutions should be able to train the teachers to adapt to a more flexible medium of teaching the students. There are also drawbacks with the use of CAI like the preparing the teachers in using the computers to assist them in teaching which shall be taken into account in order to be able to create an interface correlating such concerns.</w:t>
+      </w:r>
+      <w:r>
+        <w:rPr>
+          <w:rFonts w:ascii="Times New Roman" w:hAnsi="Times New Roman" w:cs="Times New Roman"/>
+          <w:sz w:val="24"/>
+        </w:rPr>
+        <w:t xml:space="preserve"> </w:t>
+      </w:r>
+      <w:bookmarkStart w:id="0" w:name="_GoBack"/>
+      <w:bookmarkEnd w:id="0"/>
+      <w:r>
+        <w:rPr>
+          <w:rFonts w:ascii="Times New Roman" w:hAnsi="Times New Roman" w:cs="Times New Roman"/>
+          <w:sz w:val="24"/>
+        </w:rPr>
+        <w:t>The concept of adaptive learning is also established as well as the factors that tie in with the overall learning progress of the students.</w:t>
+      </w:r>
     </w:p>
     <w:p>
       <w:pPr>
@@ -3138,80 +3205,170 @@
           <w:i/>
           <w:sz w:val="24"/>
         </w:rPr>
+        <w:t xml:space="preserve">“CHED K to 12 </w:t>
+      </w:r>
+      <w:proofErr w:type="spellStart"/>
+      <w:r>
+        <w:rPr>
+          <w:rFonts w:ascii="Times New Roman" w:hAnsi="Times New Roman" w:cs="Times New Roman"/>
+          <w:i/>
+          <w:sz w:val="24"/>
+        </w:rPr>
+        <w:t>Ttransition</w:t>
+      </w:r>
+      <w:proofErr w:type="spellEnd"/>
+      <w:r>
+        <w:rPr>
+          <w:rFonts w:ascii="Times New Roman" w:hAnsi="Times New Roman" w:cs="Times New Roman"/>
+          <w:i/>
+          <w:sz w:val="24"/>
+        </w:rPr>
+        <w:t xml:space="preserve"> Program”</w:t>
+      </w:r>
+      <w:r>
+        <w:rPr>
+          <w:rFonts w:ascii="Times New Roman" w:hAnsi="Times New Roman" w:cs="Times New Roman"/>
+          <w:sz w:val="24"/>
+        </w:rPr>
+        <w:t>,</w:t>
+      </w:r>
+      <w:r>
+        <w:rPr>
+          <w:rFonts w:ascii="Times New Roman" w:hAnsi="Times New Roman" w:cs="Times New Roman"/>
+          <w:sz w:val="24"/>
+        </w:rPr>
+        <w:t xml:space="preserve"> </w:t>
+      </w:r>
+      <w:proofErr w:type="spellStart"/>
+      <w:r>
+        <w:rPr>
+          <w:rFonts w:ascii="Times New Roman" w:hAnsi="Times New Roman" w:cs="Times New Roman"/>
+          <w:sz w:val="24"/>
+        </w:rPr>
+        <w:t>n.d.</w:t>
+      </w:r>
+      <w:proofErr w:type="spellEnd"/>
+      <w:r>
+        <w:rPr>
+          <w:rFonts w:ascii="Times New Roman" w:hAnsi="Times New Roman" w:cs="Times New Roman"/>
+          <w:sz w:val="24"/>
+        </w:rPr>
+        <w:t xml:space="preserve"> [Online] Available: </w:t>
+      </w:r>
+      <w:r>
+        <w:rPr>
+          <w:rFonts w:ascii="Times New Roman" w:hAnsi="Times New Roman" w:cs="Times New Roman"/>
+          <w:sz w:val="24"/>
+        </w:rPr>
+        <w:t>https://ched.gov.ph/k-12-project-management-unit/</w:t>
+      </w:r>
+    </w:p>
+    <w:p>
+      <w:pPr>
+        <w:spacing w:line="480" w:lineRule="auto"/>
+        <w:jc w:val="both"/>
+        <w:rPr>
+          <w:rFonts w:ascii="Times New Roman" w:hAnsi="Times New Roman" w:cs="Times New Roman"/>
+          <w:sz w:val="24"/>
+        </w:rPr>
+      </w:pPr>
+      <w:r>
+        <w:rPr>
+          <w:rFonts w:ascii="Times New Roman" w:hAnsi="Times New Roman" w:cs="Times New Roman"/>
+          <w:sz w:val="24"/>
+        </w:rPr>
+        <w:lastRenderedPageBreak/>
+        <w:t>[</w:t>
+      </w:r>
+      <w:r>
+        <w:rPr>
+          <w:rFonts w:ascii="Times New Roman" w:hAnsi="Times New Roman" w:cs="Times New Roman"/>
+          <w:sz w:val="24"/>
+        </w:rPr>
+        <w:t>3</w:t>
+      </w:r>
+      <w:r>
+        <w:rPr>
+          <w:rFonts w:ascii="Times New Roman" w:hAnsi="Times New Roman" w:cs="Times New Roman"/>
+          <w:sz w:val="24"/>
+        </w:rPr>
+        <w:t xml:space="preserve">] </w:t>
+      </w:r>
+      <w:r>
+        <w:rPr>
+          <w:rFonts w:ascii="Times New Roman" w:hAnsi="Times New Roman" w:cs="Times New Roman"/>
+          <w:sz w:val="24"/>
+        </w:rPr>
+        <w:tab/>
+      </w:r>
+      <w:r>
+        <w:rPr>
+          <w:rFonts w:ascii="Times New Roman" w:hAnsi="Times New Roman" w:cs="Times New Roman"/>
+          <w:sz w:val="24"/>
+        </w:rPr>
+        <w:t xml:space="preserve">S. Y. Balansag, </w:t>
+      </w:r>
+      <w:r>
+        <w:rPr>
+          <w:rFonts w:ascii="Times New Roman" w:hAnsi="Times New Roman" w:cs="Times New Roman"/>
+          <w:i/>
+          <w:sz w:val="24"/>
+        </w:rPr>
         <w:t>“</w:t>
       </w:r>
+      <w:r>
+        <w:rPr>
+          <w:rFonts w:ascii="Times New Roman" w:hAnsi="Times New Roman" w:cs="Times New Roman"/>
+          <w:i/>
+          <w:sz w:val="24"/>
+        </w:rPr>
+        <w:t>Improvement of the Teaching Style. From Traditional Teacher-Centered to Student-Centered Teaching Style</w:t>
+      </w:r>
+      <w:r>
+        <w:rPr>
+          <w:rFonts w:ascii="Times New Roman" w:hAnsi="Times New Roman" w:cs="Times New Roman"/>
+          <w:i/>
+          <w:sz w:val="24"/>
+        </w:rPr>
+        <w:t>,</w:t>
+      </w:r>
+      <w:r>
+        <w:rPr>
+          <w:rFonts w:ascii="Times New Roman" w:hAnsi="Times New Roman" w:cs="Times New Roman"/>
+          <w:i/>
+          <w:sz w:val="24"/>
+        </w:rPr>
+        <w:t>”</w:t>
+      </w:r>
+      <w:r>
+        <w:rPr>
+          <w:rFonts w:ascii="Times New Roman" w:hAnsi="Times New Roman" w:cs="Times New Roman"/>
+          <w:sz w:val="24"/>
+        </w:rPr>
+        <w:t xml:space="preserve"> Munich, </w:t>
+      </w:r>
+      <w:r>
+        <w:rPr>
+          <w:rFonts w:ascii="Times New Roman" w:hAnsi="Times New Roman" w:cs="Times New Roman"/>
+          <w:sz w:val="24"/>
+        </w:rPr>
+        <w:t xml:space="preserve">Germany, Grin </w:t>
+      </w:r>
       <w:proofErr w:type="spellStart"/>
       <w:r>
         <w:rPr>
           <w:rFonts w:ascii="Times New Roman" w:hAnsi="Times New Roman" w:cs="Times New Roman"/>
-          <w:i/>
-          <w:sz w:val="24"/>
-        </w:rPr>
-        <w:t>CHED</w:t>
+          <w:sz w:val="24"/>
+        </w:rPr>
+        <w:t>Verlag</w:t>
       </w:r>
       <w:proofErr w:type="spellEnd"/>
       <w:r>
         <w:rPr>
           <w:rFonts w:ascii="Times New Roman" w:hAnsi="Times New Roman" w:cs="Times New Roman"/>
-          <w:i/>
-          <w:sz w:val="24"/>
-        </w:rPr>
-        <w:t xml:space="preserve"> K to 12 </w:t>
-      </w:r>
-      <w:proofErr w:type="spellStart"/>
-      <w:r>
-        <w:rPr>
-          <w:rFonts w:ascii="Times New Roman" w:hAnsi="Times New Roman" w:cs="Times New Roman"/>
-          <w:i/>
-          <w:sz w:val="24"/>
-        </w:rPr>
-        <w:t>Ttransition</w:t>
-      </w:r>
-      <w:proofErr w:type="spellEnd"/>
-      <w:r>
-        <w:rPr>
-          <w:rFonts w:ascii="Times New Roman" w:hAnsi="Times New Roman" w:cs="Times New Roman"/>
-          <w:i/>
-          <w:sz w:val="24"/>
-        </w:rPr>
-        <w:t xml:space="preserve"> Program”</w:t>
-      </w:r>
-      <w:r>
-        <w:rPr>
-          <w:rFonts w:ascii="Times New Roman" w:hAnsi="Times New Roman" w:cs="Times New Roman"/>
-          <w:sz w:val="24"/>
-        </w:rPr>
-        <w:t>,</w:t>
-      </w:r>
-      <w:r>
-        <w:rPr>
-          <w:rFonts w:ascii="Times New Roman" w:hAnsi="Times New Roman" w:cs="Times New Roman"/>
-          <w:sz w:val="24"/>
-        </w:rPr>
-        <w:t xml:space="preserve"> </w:t>
-      </w:r>
-      <w:proofErr w:type="spellStart"/>
-      <w:r>
-        <w:rPr>
-          <w:rFonts w:ascii="Times New Roman" w:hAnsi="Times New Roman" w:cs="Times New Roman"/>
-          <w:sz w:val="24"/>
-        </w:rPr>
-        <w:t>n.d.</w:t>
-      </w:r>
-      <w:proofErr w:type="spellEnd"/>
-      <w:r>
-        <w:rPr>
-          <w:rFonts w:ascii="Times New Roman" w:hAnsi="Times New Roman" w:cs="Times New Roman"/>
-          <w:sz w:val="24"/>
-        </w:rPr>
-        <w:t xml:space="preserve"> [Online] Available: </w:t>
-      </w:r>
-      <w:r>
-        <w:rPr>
-          <w:rFonts w:ascii="Times New Roman" w:hAnsi="Times New Roman" w:cs="Times New Roman"/>
-          <w:sz w:val="24"/>
-        </w:rPr>
-        <w:t>https://ched.gov.ph/k-12-project-management-unit/</w:t>
+          <w:sz w:val="24"/>
+        </w:rPr>
+        <w:t>, 2019, p. 2</w:t>
       </w:r>
     </w:p>
     <w:p>
@@ -3228,114 +3385,6 @@
           <w:rFonts w:ascii="Times New Roman" w:hAnsi="Times New Roman" w:cs="Times New Roman"/>
           <w:sz w:val="24"/>
         </w:rPr>
-        <w:t>[</w:t>
-      </w:r>
-      <w:r>
-        <w:rPr>
-          <w:rFonts w:ascii="Times New Roman" w:hAnsi="Times New Roman" w:cs="Times New Roman"/>
-          <w:sz w:val="24"/>
-        </w:rPr>
-        <w:t>3</w:t>
-      </w:r>
-      <w:r>
-        <w:rPr>
-          <w:rFonts w:ascii="Times New Roman" w:hAnsi="Times New Roman" w:cs="Times New Roman"/>
-          <w:sz w:val="24"/>
-        </w:rPr>
-        <w:t xml:space="preserve">] </w:t>
-      </w:r>
-      <w:r>
-        <w:rPr>
-          <w:rFonts w:ascii="Times New Roman" w:hAnsi="Times New Roman" w:cs="Times New Roman"/>
-          <w:sz w:val="24"/>
-        </w:rPr>
-        <w:tab/>
-      </w:r>
-      <w:r>
-        <w:rPr>
-          <w:rFonts w:ascii="Times New Roman" w:hAnsi="Times New Roman" w:cs="Times New Roman"/>
-          <w:sz w:val="24"/>
-        </w:rPr>
-        <w:t xml:space="preserve">S. Y. Balansag, </w:t>
-      </w:r>
-      <w:r>
-        <w:rPr>
-          <w:rFonts w:ascii="Times New Roman" w:hAnsi="Times New Roman" w:cs="Times New Roman"/>
-          <w:i/>
-          <w:sz w:val="24"/>
-        </w:rPr>
-        <w:t>“</w:t>
-      </w:r>
-      <w:r>
-        <w:rPr>
-          <w:rFonts w:ascii="Times New Roman" w:hAnsi="Times New Roman" w:cs="Times New Roman"/>
-          <w:i/>
-          <w:sz w:val="24"/>
-        </w:rPr>
-        <w:t>Improvement of the Teaching Style. From Traditional Teacher-Centered to Student-Centered Teaching Style</w:t>
-      </w:r>
-      <w:r>
-        <w:rPr>
-          <w:rFonts w:ascii="Times New Roman" w:hAnsi="Times New Roman" w:cs="Times New Roman"/>
-          <w:i/>
-          <w:sz w:val="24"/>
-        </w:rPr>
-        <w:t>,</w:t>
-      </w:r>
-      <w:r>
-        <w:rPr>
-          <w:rFonts w:ascii="Times New Roman" w:hAnsi="Times New Roman" w:cs="Times New Roman"/>
-          <w:i/>
-          <w:sz w:val="24"/>
-        </w:rPr>
-        <w:t>”</w:t>
-      </w:r>
-      <w:r>
-        <w:rPr>
-          <w:rFonts w:ascii="Times New Roman" w:hAnsi="Times New Roman" w:cs="Times New Roman"/>
-          <w:sz w:val="24"/>
-        </w:rPr>
-        <w:t xml:space="preserve"> Munich, </w:t>
-      </w:r>
-      <w:r>
-        <w:rPr>
-          <w:rFonts w:ascii="Times New Roman" w:hAnsi="Times New Roman" w:cs="Times New Roman"/>
-          <w:sz w:val="24"/>
-        </w:rPr>
-        <w:t xml:space="preserve">Germany, Grin </w:t>
-      </w:r>
-      <w:proofErr w:type="spellStart"/>
-      <w:r>
-        <w:rPr>
-          <w:rFonts w:ascii="Times New Roman" w:hAnsi="Times New Roman" w:cs="Times New Roman"/>
-          <w:sz w:val="24"/>
-        </w:rPr>
-        <w:t>Verlag</w:t>
-      </w:r>
-      <w:proofErr w:type="spellEnd"/>
-      <w:r>
-        <w:rPr>
-          <w:rFonts w:ascii="Times New Roman" w:hAnsi="Times New Roman" w:cs="Times New Roman"/>
-          <w:sz w:val="24"/>
-        </w:rPr>
-        <w:t>, 2019, p. 2</w:t>
-      </w:r>
-    </w:p>
-    <w:p>
-      <w:pPr>
-        <w:spacing w:line="480" w:lineRule="auto"/>
-        <w:jc w:val="both"/>
-        <w:rPr>
-          <w:rFonts w:ascii="Times New Roman" w:hAnsi="Times New Roman" w:cs="Times New Roman"/>
-          <w:sz w:val="24"/>
-        </w:rPr>
-      </w:pPr>
-      <w:r>
-        <w:rPr>
-          <w:rFonts w:ascii="Times New Roman" w:hAnsi="Times New Roman" w:cs="Times New Roman"/>
-          <w:sz w:val="24"/>
-        </w:rPr>
-        <w:lastRenderedPageBreak/>
         <w:t>[4</w:t>
       </w:r>
       <w:r>
@@ -3640,39 +3689,7 @@
           <w:rFonts w:ascii="Times New Roman" w:hAnsi="Times New Roman" w:cs="Times New Roman"/>
           <w:sz w:val="24"/>
         </w:rPr>
-        <w:t xml:space="preserve"> </w:t>
-      </w:r>
-      <w:proofErr w:type="spellStart"/>
-      <w:r>
-        <w:rPr>
-          <w:rFonts w:ascii="Times New Roman" w:hAnsi="Times New Roman" w:cs="Times New Roman"/>
-          <w:sz w:val="24"/>
-        </w:rPr>
-        <w:t>Vol.7</w:t>
-      </w:r>
-      <w:proofErr w:type="spellEnd"/>
-      <w:r>
-        <w:rPr>
-          <w:rFonts w:ascii="Times New Roman" w:hAnsi="Times New Roman" w:cs="Times New Roman"/>
-          <w:sz w:val="24"/>
-        </w:rPr>
-        <w:t xml:space="preserve">, </w:t>
-      </w:r>
-      <w:proofErr w:type="spellStart"/>
-      <w:r>
-        <w:rPr>
-          <w:rFonts w:ascii="Times New Roman" w:hAnsi="Times New Roman" w:cs="Times New Roman"/>
-          <w:sz w:val="24"/>
-        </w:rPr>
-        <w:t>No.9</w:t>
-      </w:r>
-      <w:proofErr w:type="spellEnd"/>
-      <w:r>
-        <w:rPr>
-          <w:rFonts w:ascii="Times New Roman" w:hAnsi="Times New Roman" w:cs="Times New Roman"/>
-          <w:sz w:val="24"/>
-        </w:rPr>
-        <w:t>, p</w:t>
+        <w:t xml:space="preserve"> Vol.7, No.9, p</w:t>
       </w:r>
       <w:r>
         <w:rPr>
@@ -3920,7 +3937,38 @@
           <w:rFonts w:ascii="Times New Roman" w:hAnsi="Times New Roman" w:cs="Times New Roman"/>
           <w:sz w:val="24"/>
         </w:rPr>
-        <w:t xml:space="preserve">, </w:t>
+        <w:t>, vol.3, no.1, 2020</w:t>
+      </w:r>
+    </w:p>
+    <w:p>
+      <w:pPr>
+        <w:spacing w:line="480" w:lineRule="auto"/>
+        <w:jc w:val="both"/>
+        <w:rPr>
+          <w:rFonts w:ascii="Times New Roman" w:hAnsi="Times New Roman" w:cs="Times New Roman"/>
+          <w:sz w:val="24"/>
+        </w:rPr>
+      </w:pPr>
+      <w:r>
+        <w:rPr>
+          <w:rFonts w:ascii="Times New Roman" w:hAnsi="Times New Roman" w:cs="Times New Roman"/>
+          <w:sz w:val="24"/>
+        </w:rPr>
+        <w:t xml:space="preserve">[10] </w:t>
+      </w:r>
+      <w:r>
+        <w:rPr>
+          <w:rFonts w:ascii="Times New Roman" w:hAnsi="Times New Roman" w:cs="Times New Roman"/>
+          <w:sz w:val="24"/>
+        </w:rPr>
+        <w:tab/>
+      </w:r>
+      <w:r>
+        <w:rPr>
+          <w:rFonts w:ascii="Times New Roman" w:hAnsi="Times New Roman" w:cs="Times New Roman"/>
+          <w:sz w:val="24"/>
+        </w:rPr>
+        <w:t xml:space="preserve">W. </w:t>
       </w:r>
       <w:proofErr w:type="spellStart"/>
       <w:r>
@@ -3928,7 +3976,7 @@
           <w:rFonts w:ascii="Times New Roman" w:hAnsi="Times New Roman" w:cs="Times New Roman"/>
           <w:sz w:val="24"/>
         </w:rPr>
-        <w:t>vol.3</w:t>
+        <w:t>Bao</w:t>
       </w:r>
       <w:proofErr w:type="spellEnd"/>
       <w:r>
@@ -3936,23 +3984,64 @@
           <w:rFonts w:ascii="Times New Roman" w:hAnsi="Times New Roman" w:cs="Times New Roman"/>
           <w:sz w:val="24"/>
         </w:rPr>
-        <w:t xml:space="preserve">, </w:t>
-      </w:r>
-      <w:proofErr w:type="spellStart"/>
-      <w:r>
-        <w:rPr>
-          <w:rFonts w:ascii="Times New Roman" w:hAnsi="Times New Roman" w:cs="Times New Roman"/>
-          <w:sz w:val="24"/>
-        </w:rPr>
-        <w:t>no.1</w:t>
-      </w:r>
-      <w:proofErr w:type="spellEnd"/>
-      <w:r>
-        <w:rPr>
-          <w:rFonts w:ascii="Times New Roman" w:hAnsi="Times New Roman" w:cs="Times New Roman"/>
-          <w:sz w:val="24"/>
-        </w:rPr>
-        <w:t>, 2020</w:t>
+        <w:t>, ‘</w:t>
+      </w:r>
+      <w:r>
+        <w:rPr>
+          <w:rFonts w:ascii="Times New Roman" w:hAnsi="Times New Roman" w:cs="Times New Roman"/>
+          <w:sz w:val="24"/>
+        </w:rPr>
+        <w:t>COVID-19 and online teaching in higher education:</w:t>
+      </w:r>
+      <w:r>
+        <w:rPr>
+          <w:rFonts w:ascii="Times New Roman" w:hAnsi="Times New Roman" w:cs="Times New Roman"/>
+          <w:sz w:val="24"/>
+        </w:rPr>
+        <w:t xml:space="preserve"> </w:t>
+      </w:r>
+      <w:r>
+        <w:rPr>
+          <w:rFonts w:ascii="Times New Roman" w:hAnsi="Times New Roman" w:cs="Times New Roman"/>
+          <w:sz w:val="24"/>
+        </w:rPr>
+        <w:t>A case study of Peking University</w:t>
+      </w:r>
+      <w:r>
+        <w:rPr>
+          <w:rFonts w:ascii="Times New Roman" w:hAnsi="Times New Roman" w:cs="Times New Roman"/>
+          <w:sz w:val="24"/>
+        </w:rPr>
+        <w:t xml:space="preserve">,” </w:t>
+      </w:r>
+      <w:r>
+        <w:rPr>
+          <w:rFonts w:ascii="Times New Roman" w:hAnsi="Times New Roman" w:cs="Times New Roman"/>
+          <w:i/>
+          <w:sz w:val="24"/>
+        </w:rPr>
+        <w:t>Wiley</w:t>
+      </w:r>
+      <w:r>
+        <w:rPr>
+          <w:rFonts w:ascii="Times New Roman" w:hAnsi="Times New Roman" w:cs="Times New Roman"/>
+          <w:sz w:val="24"/>
+        </w:rPr>
+        <w:t xml:space="preserve">, vol. 2, Issue 2, </w:t>
+      </w:r>
+      <w:r>
+        <w:rPr>
+          <w:rFonts w:ascii="Times New Roman" w:hAnsi="Times New Roman" w:cs="Times New Roman"/>
+          <w:sz w:val="24"/>
+        </w:rPr>
+        <w:t xml:space="preserve">March </w:t>
+      </w:r>
+      <w:r>
+        <w:rPr>
+          <w:rFonts w:ascii="Times New Roman" w:hAnsi="Times New Roman" w:cs="Times New Roman"/>
+          <w:sz w:val="24"/>
+        </w:rPr>
+        <w:t>2020</w:t>
       </w:r>
     </w:p>
     <w:p>
@@ -3969,119 +4058,7 @@
           <w:rFonts w:ascii="Times New Roman" w:hAnsi="Times New Roman" w:cs="Times New Roman"/>
           <w:sz w:val="24"/>
         </w:rPr>
-        <w:t xml:space="preserve">[10] </w:t>
-      </w:r>
-      <w:r>
-        <w:rPr>
-          <w:rFonts w:ascii="Times New Roman" w:hAnsi="Times New Roman" w:cs="Times New Roman"/>
-          <w:sz w:val="24"/>
-        </w:rPr>
-        <w:tab/>
-      </w:r>
-      <w:r>
-        <w:rPr>
-          <w:rFonts w:ascii="Times New Roman" w:hAnsi="Times New Roman" w:cs="Times New Roman"/>
-          <w:sz w:val="24"/>
-        </w:rPr>
-        <w:t xml:space="preserve">W. </w:t>
-      </w:r>
-      <w:proofErr w:type="spellStart"/>
-      <w:r>
-        <w:rPr>
-          <w:rFonts w:ascii="Times New Roman" w:hAnsi="Times New Roman" w:cs="Times New Roman"/>
-          <w:sz w:val="24"/>
-        </w:rPr>
-        <w:t>Bao</w:t>
-      </w:r>
-      <w:proofErr w:type="spellEnd"/>
-      <w:r>
-        <w:rPr>
-          <w:rFonts w:ascii="Times New Roman" w:hAnsi="Times New Roman" w:cs="Times New Roman"/>
-          <w:sz w:val="24"/>
-        </w:rPr>
-        <w:t>, ‘</w:t>
-      </w:r>
-      <w:proofErr w:type="spellStart"/>
-      <w:r>
-        <w:rPr>
-          <w:rFonts w:ascii="Times New Roman" w:hAnsi="Times New Roman" w:cs="Times New Roman"/>
-          <w:sz w:val="24"/>
-        </w:rPr>
-        <w:t>COVID</w:t>
-      </w:r>
-      <w:proofErr w:type="spellEnd"/>
-      <w:r>
-        <w:rPr>
-          <w:rFonts w:ascii="Times New Roman" w:hAnsi="Times New Roman" w:cs="Times New Roman"/>
-          <w:sz w:val="24"/>
-        </w:rPr>
-        <w:t>-19 and online teaching in higher education:</w:t>
-      </w:r>
-      <w:r>
-        <w:rPr>
-          <w:rFonts w:ascii="Times New Roman" w:hAnsi="Times New Roman" w:cs="Times New Roman"/>
-          <w:sz w:val="24"/>
-        </w:rPr>
-        <w:t xml:space="preserve"> </w:t>
-      </w:r>
-      <w:r>
-        <w:rPr>
-          <w:rFonts w:ascii="Times New Roman" w:hAnsi="Times New Roman" w:cs="Times New Roman"/>
-          <w:sz w:val="24"/>
-        </w:rPr>
-        <w:t>A case study of Peking University</w:t>
-      </w:r>
-      <w:r>
-        <w:rPr>
-          <w:rFonts w:ascii="Times New Roman" w:hAnsi="Times New Roman" w:cs="Times New Roman"/>
-          <w:sz w:val="24"/>
-        </w:rPr>
-        <w:t xml:space="preserve">,” </w:t>
-      </w:r>
-      <w:r>
-        <w:rPr>
-          <w:rFonts w:ascii="Times New Roman" w:hAnsi="Times New Roman" w:cs="Times New Roman"/>
-          <w:i/>
-          <w:sz w:val="24"/>
-        </w:rPr>
-        <w:t>Wiley</w:t>
-      </w:r>
-      <w:r>
-        <w:rPr>
-          <w:rFonts w:ascii="Times New Roman" w:hAnsi="Times New Roman" w:cs="Times New Roman"/>
-          <w:sz w:val="24"/>
-        </w:rPr>
-        <w:t xml:space="preserve">, vol. 2, Issue 2, </w:t>
-      </w:r>
-      <w:r>
-        <w:rPr>
-          <w:rFonts w:ascii="Times New Roman" w:hAnsi="Times New Roman" w:cs="Times New Roman"/>
-          <w:sz w:val="24"/>
-        </w:rPr>
-        <w:t xml:space="preserve">March </w:t>
-      </w:r>
-      <w:r>
-        <w:rPr>
-          <w:rFonts w:ascii="Times New Roman" w:hAnsi="Times New Roman" w:cs="Times New Roman"/>
-          <w:sz w:val="24"/>
-        </w:rPr>
-        <w:t>2020</w:t>
-      </w:r>
-    </w:p>
-    <w:p>
-      <w:pPr>
-        <w:spacing w:line="480" w:lineRule="auto"/>
-        <w:jc w:val="both"/>
-        <w:rPr>
-          <w:rFonts w:ascii="Times New Roman" w:hAnsi="Times New Roman" w:cs="Times New Roman"/>
-          <w:sz w:val="24"/>
-        </w:rPr>
-      </w:pPr>
-      <w:r>
-        <w:rPr>
-          <w:rFonts w:ascii="Times New Roman" w:hAnsi="Times New Roman" w:cs="Times New Roman"/>
-          <w:sz w:val="24"/>
-        </w:rPr>
+        <w:lastRenderedPageBreak/>
         <w:t>[12]</w:t>
       </w:r>
       <w:r>
@@ -4192,7 +4169,6 @@
           <w:rFonts w:ascii="Times New Roman" w:hAnsi="Times New Roman" w:cs="Times New Roman"/>
           <w:sz w:val="24"/>
         </w:rPr>
-        <w:lastRenderedPageBreak/>
         <w:t>[13]</w:t>
       </w:r>
       <w:r>
@@ -4845,15 +4821,69 @@
           <w:rFonts w:ascii="Times New Roman" w:hAnsi="Times New Roman" w:cs="Times New Roman"/>
           <w:sz w:val="24"/>
         </w:rPr>
-        <w:t xml:space="preserve">. 2, </w:t>
+        <w:t xml:space="preserve">. 2, no.1, pp. 97 - </w:t>
+      </w:r>
+      <w:r>
+        <w:rPr>
+          <w:rFonts w:ascii="Times New Roman" w:hAnsi="Times New Roman" w:cs="Times New Roman"/>
+          <w:sz w:val="24"/>
+        </w:rPr>
+        <w:t xml:space="preserve">109, 2015. [Online] Available: </w:t>
+      </w:r>
+      <w:r>
+        <w:rPr>
+          <w:rFonts w:ascii="Times New Roman" w:hAnsi="Times New Roman" w:cs="Times New Roman"/>
+          <w:sz w:val="24"/>
+        </w:rPr>
+        <w:t>Scholar Bank, http://dr.lib.sjp.ac.lk/.</w:t>
+      </w:r>
+    </w:p>
+    <w:p>
+      <w:pPr>
+        <w:spacing w:line="480" w:lineRule="auto"/>
+        <w:rPr>
+          <w:rFonts w:ascii="Times New Roman" w:hAnsi="Times New Roman" w:cs="Times New Roman"/>
+          <w:sz w:val="24"/>
+        </w:rPr>
+      </w:pPr>
+      <w:r>
+        <w:rPr>
+          <w:rFonts w:ascii="Times New Roman" w:hAnsi="Times New Roman" w:cs="Times New Roman"/>
+          <w:sz w:val="24"/>
+        </w:rPr>
+        <w:lastRenderedPageBreak/>
+        <w:t>[18</w:t>
+      </w:r>
+      <w:r>
+        <w:rPr>
+          <w:rFonts w:ascii="Times New Roman" w:hAnsi="Times New Roman" w:cs="Times New Roman"/>
+          <w:sz w:val="24"/>
+        </w:rPr>
+        <w:t>] R. Charlesworth, "</w:t>
+      </w:r>
+      <w:r>
+        <w:rPr>
+          <w:rFonts w:ascii="Times New Roman" w:hAnsi="Times New Roman" w:cs="Times New Roman"/>
+          <w:i/>
+          <w:sz w:val="24"/>
+        </w:rPr>
+        <w:t xml:space="preserve">Understanding Child </w:t>
       </w:r>
       <w:proofErr w:type="spellStart"/>
       <w:r>
         <w:rPr>
           <w:rFonts w:ascii="Times New Roman" w:hAnsi="Times New Roman" w:cs="Times New Roman"/>
-          <w:sz w:val="24"/>
-        </w:rPr>
-        <w:t>no.1</w:t>
+          <w:i/>
+          <w:sz w:val="24"/>
+        </w:rPr>
+        <w:t>Development</w:t>
+      </w:r>
+      <w:r>
+        <w:rPr>
+          <w:rFonts w:ascii="Times New Roman" w:hAnsi="Times New Roman" w:cs="Times New Roman"/>
+          <w:sz w:val="24"/>
+        </w:rPr>
+        <w:t>".Cengage</w:t>
       </w:r>
       <w:proofErr w:type="spellEnd"/>
       <w:r>
@@ -4861,44 +4891,30 @@
           <w:rFonts w:ascii="Times New Roman" w:hAnsi="Times New Roman" w:cs="Times New Roman"/>
           <w:sz w:val="24"/>
         </w:rPr>
-        <w:t xml:space="preserve">, pp. 97 - </w:t>
-      </w:r>
-      <w:r>
-        <w:rPr>
-          <w:rFonts w:ascii="Times New Roman" w:hAnsi="Times New Roman" w:cs="Times New Roman"/>
-          <w:sz w:val="24"/>
-        </w:rPr>
-        <w:t xml:space="preserve">109, 2015. [Online] Available: </w:t>
-      </w:r>
-      <w:r>
-        <w:rPr>
-          <w:rFonts w:ascii="Times New Roman" w:hAnsi="Times New Roman" w:cs="Times New Roman"/>
-          <w:sz w:val="24"/>
-        </w:rPr>
-        <w:t>Scholar Bank, http://dr.lib.sjp.ac.lk/.</w:t>
-      </w:r>
-    </w:p>
-    <w:p>
-      <w:pPr>
-        <w:spacing w:line="480" w:lineRule="auto"/>
-        <w:rPr>
-          <w:rFonts w:ascii="Times New Roman" w:hAnsi="Times New Roman" w:cs="Times New Roman"/>
-          <w:sz w:val="24"/>
-        </w:rPr>
-      </w:pPr>
-      <w:r>
-        <w:rPr>
-          <w:rFonts w:ascii="Times New Roman" w:hAnsi="Times New Roman" w:cs="Times New Roman"/>
-          <w:sz w:val="24"/>
-        </w:rPr>
-        <w:t>[18</w:t>
-      </w:r>
-      <w:r>
-        <w:rPr>
-          <w:rFonts w:ascii="Times New Roman" w:hAnsi="Times New Roman" w:cs="Times New Roman"/>
-          <w:sz w:val="24"/>
-        </w:rPr>
-        <w:t xml:space="preserve">] R. </w:t>
+        <w:t xml:space="preserve"> Learning, pp. 7, 2016.</w:t>
+      </w:r>
+    </w:p>
+    <w:p>
+      <w:pPr>
+        <w:spacing w:line="480" w:lineRule="auto"/>
+        <w:rPr>
+          <w:rFonts w:ascii="Times New Roman" w:hAnsi="Times New Roman" w:cs="Times New Roman"/>
+          <w:sz w:val="24"/>
+        </w:rPr>
+      </w:pPr>
+      <w:r>
+        <w:rPr>
+          <w:rFonts w:ascii="Times New Roman" w:hAnsi="Times New Roman" w:cs="Times New Roman"/>
+          <w:sz w:val="24"/>
+        </w:rPr>
+        <w:t>[19</w:t>
+      </w:r>
+      <w:r>
+        <w:rPr>
+          <w:rFonts w:ascii="Times New Roman" w:hAnsi="Times New Roman" w:cs="Times New Roman"/>
+          <w:sz w:val="24"/>
+        </w:rPr>
+        <w:t xml:space="preserve">] </w:t>
       </w:r>
       <w:proofErr w:type="spellStart"/>
       <w:r>
@@ -4906,7 +4922,7 @@
           <w:rFonts w:ascii="Times New Roman" w:hAnsi="Times New Roman" w:cs="Times New Roman"/>
           <w:sz w:val="24"/>
         </w:rPr>
-        <w:t>Charlesworth</w:t>
+        <w:t>S.Verma</w:t>
       </w:r>
       <w:proofErr w:type="spellEnd"/>
       <w:r>
@@ -4914,7 +4930,23 @@
           <w:rFonts w:ascii="Times New Roman" w:hAnsi="Times New Roman" w:cs="Times New Roman"/>
           <w:sz w:val="24"/>
         </w:rPr>
-        <w:t>, "</w:t>
+        <w:t xml:space="preserve">, N. Suman, P. </w:t>
+      </w:r>
+      <w:proofErr w:type="spellStart"/>
+      <w:r>
+        <w:rPr>
+          <w:rFonts w:ascii="Times New Roman" w:hAnsi="Times New Roman" w:cs="Times New Roman"/>
+          <w:sz w:val="24"/>
+        </w:rPr>
+        <w:t>Verma</w:t>
+      </w:r>
+      <w:proofErr w:type="spellEnd"/>
+      <w:r>
+        <w:rPr>
+          <w:rFonts w:ascii="Times New Roman" w:hAnsi="Times New Roman" w:cs="Times New Roman"/>
+          <w:sz w:val="24"/>
+        </w:rPr>
+        <w:t>. "</w:t>
       </w:r>
       <w:r>
         <w:rPr>
@@ -4922,23 +4954,45 @@
           <w:i/>
           <w:sz w:val="24"/>
         </w:rPr>
-        <w:t xml:space="preserve">Understanding Child </w:t>
+        <w:t>Effect of electronic gadgets on cognitive milestones of children below 2 years of ag</w:t>
+      </w:r>
+      <w:r>
+        <w:rPr>
+          <w:rFonts w:ascii="Times New Roman" w:hAnsi="Times New Roman" w:cs="Times New Roman"/>
+          <w:sz w:val="24"/>
+        </w:rPr>
+        <w:t>e," International Archives of Integrated Medicine, vol. 5, no. 6, pp. 52-54, 2018.</w:t>
+      </w:r>
+    </w:p>
+    <w:p>
+      <w:pPr>
+        <w:spacing w:line="480" w:lineRule="auto"/>
+        <w:rPr>
+          <w:rFonts w:ascii="Times New Roman" w:hAnsi="Times New Roman" w:cs="Times New Roman"/>
+          <w:sz w:val="24"/>
+        </w:rPr>
+      </w:pPr>
+      <w:r>
+        <w:rPr>
+          <w:rFonts w:ascii="Times New Roman" w:hAnsi="Times New Roman" w:cs="Times New Roman"/>
+          <w:sz w:val="24"/>
+        </w:rPr>
+        <w:t>[20</w:t>
+      </w:r>
+      <w:r>
+        <w:rPr>
+          <w:rFonts w:ascii="Times New Roman" w:hAnsi="Times New Roman" w:cs="Times New Roman"/>
+          <w:sz w:val="24"/>
+        </w:rPr>
+        <w:t xml:space="preserve">]T. J. </w:t>
       </w:r>
       <w:proofErr w:type="spellStart"/>
       <w:r>
         <w:rPr>
           <w:rFonts w:ascii="Times New Roman" w:hAnsi="Times New Roman" w:cs="Times New Roman"/>
-          <w:i/>
-          <w:sz w:val="24"/>
-        </w:rPr>
-        <w:t>Development</w:t>
-      </w:r>
-      <w:r>
-        <w:rPr>
-          <w:rFonts w:ascii="Times New Roman" w:hAnsi="Times New Roman" w:cs="Times New Roman"/>
-          <w:sz w:val="24"/>
-        </w:rPr>
-        <w:t>".Cengage</w:t>
+          <w:sz w:val="24"/>
+        </w:rPr>
+        <w:t>Pardue</w:t>
       </w:r>
       <w:proofErr w:type="spellEnd"/>
       <w:r>
@@ -4946,132 +5000,6 @@
           <w:rFonts w:ascii="Times New Roman" w:hAnsi="Times New Roman" w:cs="Times New Roman"/>
           <w:sz w:val="24"/>
         </w:rPr>
-        <w:t xml:space="preserve"> Learning, pp. 7, 2016.</w:t>
-      </w:r>
-    </w:p>
-    <w:p>
-      <w:pPr>
-        <w:spacing w:line="480" w:lineRule="auto"/>
-        <w:rPr>
-          <w:rFonts w:ascii="Times New Roman" w:hAnsi="Times New Roman" w:cs="Times New Roman"/>
-          <w:sz w:val="24"/>
-        </w:rPr>
-      </w:pPr>
-      <w:r>
-        <w:rPr>
-          <w:rFonts w:ascii="Times New Roman" w:hAnsi="Times New Roman" w:cs="Times New Roman"/>
-          <w:sz w:val="24"/>
-        </w:rPr>
-        <w:lastRenderedPageBreak/>
-        <w:t>[19</w:t>
-      </w:r>
-      <w:r>
-        <w:rPr>
-          <w:rFonts w:ascii="Times New Roman" w:hAnsi="Times New Roman" w:cs="Times New Roman"/>
-          <w:sz w:val="24"/>
-        </w:rPr>
-        <w:t xml:space="preserve">] </w:t>
-      </w:r>
-      <w:proofErr w:type="spellStart"/>
-      <w:r>
-        <w:rPr>
-          <w:rFonts w:ascii="Times New Roman" w:hAnsi="Times New Roman" w:cs="Times New Roman"/>
-          <w:sz w:val="24"/>
-        </w:rPr>
-        <w:t>S.Verma</w:t>
-      </w:r>
-      <w:proofErr w:type="spellEnd"/>
-      <w:r>
-        <w:rPr>
-          <w:rFonts w:ascii="Times New Roman" w:hAnsi="Times New Roman" w:cs="Times New Roman"/>
-          <w:sz w:val="24"/>
-        </w:rPr>
-        <w:t xml:space="preserve">, N. </w:t>
-      </w:r>
-      <w:proofErr w:type="spellStart"/>
-      <w:r>
-        <w:rPr>
-          <w:rFonts w:ascii="Times New Roman" w:hAnsi="Times New Roman" w:cs="Times New Roman"/>
-          <w:sz w:val="24"/>
-        </w:rPr>
-        <w:t>Suman</w:t>
-      </w:r>
-      <w:proofErr w:type="spellEnd"/>
-      <w:r>
-        <w:rPr>
-          <w:rFonts w:ascii="Times New Roman" w:hAnsi="Times New Roman" w:cs="Times New Roman"/>
-          <w:sz w:val="24"/>
-        </w:rPr>
-        <w:t xml:space="preserve">, P. </w:t>
-      </w:r>
-      <w:proofErr w:type="spellStart"/>
-      <w:r>
-        <w:rPr>
-          <w:rFonts w:ascii="Times New Roman" w:hAnsi="Times New Roman" w:cs="Times New Roman"/>
-          <w:sz w:val="24"/>
-        </w:rPr>
-        <w:t>Verma</w:t>
-      </w:r>
-      <w:proofErr w:type="spellEnd"/>
-      <w:r>
-        <w:rPr>
-          <w:rFonts w:ascii="Times New Roman" w:hAnsi="Times New Roman" w:cs="Times New Roman"/>
-          <w:sz w:val="24"/>
-        </w:rPr>
-        <w:t>. "</w:t>
-      </w:r>
-      <w:r>
-        <w:rPr>
-          <w:rFonts w:ascii="Times New Roman" w:hAnsi="Times New Roman" w:cs="Times New Roman"/>
-          <w:i/>
-          <w:sz w:val="24"/>
-        </w:rPr>
-        <w:t>Effect of electronic gadgets on cognitive milestones of children below 2 years of ag</w:t>
-      </w:r>
-      <w:r>
-        <w:rPr>
-          <w:rFonts w:ascii="Times New Roman" w:hAnsi="Times New Roman" w:cs="Times New Roman"/>
-          <w:sz w:val="24"/>
-        </w:rPr>
-        <w:t>e," International Archives of Integrated Medicine, vol. 5, no. 6, pp. 52-54, 2018.</w:t>
-      </w:r>
-    </w:p>
-    <w:p>
-      <w:pPr>
-        <w:spacing w:line="480" w:lineRule="auto"/>
-        <w:rPr>
-          <w:rFonts w:ascii="Times New Roman" w:hAnsi="Times New Roman" w:cs="Times New Roman"/>
-          <w:sz w:val="24"/>
-        </w:rPr>
-      </w:pPr>
-      <w:r>
-        <w:rPr>
-          <w:rFonts w:ascii="Times New Roman" w:hAnsi="Times New Roman" w:cs="Times New Roman"/>
-          <w:sz w:val="24"/>
-        </w:rPr>
-        <w:t>[20</w:t>
-      </w:r>
-      <w:r>
-        <w:rPr>
-          <w:rFonts w:ascii="Times New Roman" w:hAnsi="Times New Roman" w:cs="Times New Roman"/>
-          <w:sz w:val="24"/>
-        </w:rPr>
-        <w:t xml:space="preserve">]T. J. </w:t>
-      </w:r>
-      <w:proofErr w:type="spellStart"/>
-      <w:r>
-        <w:rPr>
-          <w:rFonts w:ascii="Times New Roman" w:hAnsi="Times New Roman" w:cs="Times New Roman"/>
-          <w:sz w:val="24"/>
-        </w:rPr>
-        <w:t>Pardue</w:t>
-      </w:r>
-      <w:proofErr w:type="spellEnd"/>
-      <w:r>
-        <w:rPr>
-          <w:rFonts w:ascii="Times New Roman" w:hAnsi="Times New Roman" w:cs="Times New Roman"/>
-          <w:sz w:val="24"/>
-        </w:rPr>
         <w:t>, "Child-Directed Learning in Varying Contexts: An E</w:t>
       </w:r>
       <w:r>
@@ -5093,23 +5021,7 @@
           <w:rFonts w:ascii="Times New Roman" w:hAnsi="Times New Roman" w:cs="Times New Roman"/>
           <w:sz w:val="24"/>
         </w:rPr>
-        <w:t xml:space="preserve">20). </w:t>
-      </w:r>
-      <w:proofErr w:type="spellStart"/>
-      <w:r>
-        <w:rPr>
-          <w:rFonts w:ascii="Times New Roman" w:hAnsi="Times New Roman" w:cs="Times New Roman"/>
-          <w:sz w:val="24"/>
-        </w:rPr>
-        <w:t>MSU</w:t>
-      </w:r>
-      <w:proofErr w:type="spellEnd"/>
-      <w:r>
-        <w:rPr>
-          <w:rFonts w:ascii="Times New Roman" w:hAnsi="Times New Roman" w:cs="Times New Roman"/>
-          <w:sz w:val="24"/>
-        </w:rPr>
-        <w:t xml:space="preserve"> Graduate Theses. 3581. </w:t>
+        <w:t xml:space="preserve">20). MSU Graduate Theses. 3581. </w:t>
       </w:r>
       <w:hyperlink r:id="rId12" w:history="1">
         <w:r>
@@ -5711,27 +5623,7 @@
           <w:sz w:val="24"/>
           <w:szCs w:val="24"/>
         </w:rPr>
-        <w:t>ltidisciplinary Research (</w:t>
-      </w:r>
-      <w:proofErr w:type="spellStart"/>
-      <w:r>
-        <w:rPr>
-          <w:rFonts w:ascii="Times New Roman" w:hAnsi="Times New Roman" w:cs="Times New Roman"/>
-          <w:i/>
-          <w:sz w:val="24"/>
-          <w:szCs w:val="24"/>
-        </w:rPr>
-        <w:t>IJAMR</w:t>
-      </w:r>
-      <w:proofErr w:type="spellEnd"/>
-      <w:r>
-        <w:rPr>
-          <w:rFonts w:ascii="Times New Roman" w:hAnsi="Times New Roman" w:cs="Times New Roman"/>
-          <w:i/>
-          <w:sz w:val="24"/>
-          <w:szCs w:val="24"/>
-        </w:rPr>
-        <w:t>)</w:t>
+        <w:t>ltidisciplinary Research (IJAMR)</w:t>
       </w:r>
       <w:r>
         <w:rPr>
@@ -6254,15 +6146,7 @@
         <w:t>Universal Journal of Educational Research</w:t>
       </w:r>
       <w:r>
-        <w:t xml:space="preserve">, vol. 7, no. </w:t>
-      </w:r>
-      <w:proofErr w:type="spellStart"/>
-      <w:r>
-        <w:t>9A</w:t>
-      </w:r>
-      <w:proofErr w:type="spellEnd"/>
-      <w:r>
-        <w:t xml:space="preserve">, pp. 117–124, 2019. </w:t>
+        <w:t xml:space="preserve">, vol. 7, no. 9A, pp. 117–124, 2019. </w:t>
       </w:r>
     </w:p>
     <w:p>
@@ -6452,21 +6336,7 @@
         <w:rPr>
           <w:iCs/>
         </w:rPr>
-        <w:t>International Journal of Advanced Research in Education &amp; Technology (</w:t>
-      </w:r>
-      <w:proofErr w:type="spellStart"/>
-      <w:r>
-        <w:rPr>
-          <w:iCs/>
-        </w:rPr>
-        <w:t>IJARET</w:t>
-      </w:r>
-      <w:proofErr w:type="spellEnd"/>
-      <w:r>
-        <w:rPr>
-          <w:iCs/>
-        </w:rPr>
-        <w:t xml:space="preserve">), </w:t>
+        <w:t xml:space="preserve">International Journal of Advanced Research in Education &amp; Technology (IJARET), </w:t>
       </w:r>
       <w:r>
         <w:t xml:space="preserve">2017. [Online]. Available: </w:t>
@@ -6800,7 +6670,7 @@
 </file>
 
 <file path=word/numbering.xml><?xml version="1.0" encoding="utf-8"?>
-<w:numbering xmlns:wpc="http://schemas.microsoft.com/office/word/2010/wordprocessingCanvas" xmlns:cx="http://schemas.microsoft.com/office/drawing/2014/chartex" xmlns:cx1="http://schemas.microsoft.com/office/drawing/2015/9/8/chartex" xmlns:mc="http://schemas.openxmlformats.org/markup-compatibility/2006" xmlns:o="urn:schemas-microsoft-com:office:office" xmlns:r="http://schemas.openxmlformats.org/officeDocument/2006/relationships" xmlns:m="http://schemas.openxmlformats.org/officeDocument/2006/math" xmlns:v="urn:schemas-microsoft-com:vml" xmlns:wp14="http://schemas.microsoft.com/office/word/2010/wordprocessingDrawing" xmlns:wp="http://schemas.openxmlformats.org/drawingml/2006/wordprocessingDrawing" xmlns:w10="urn:schemas-microsoft-com:office:word" xmlns:w="http://schemas.openxmlformats.org/wordprocessingml/2006/main" xmlns:w14="http://schemas.microsoft.com/office/word/2010/wordml" xmlns:w15="http://schemas.microsoft.com/office/word/2012/wordml" xmlns:w16se="http://schemas.microsoft.com/office/word/2015/wordml/symex" xmlns:wpg="http://schemas.microsoft.com/office/word/2010/wordprocessingGroup" xmlns:wpi="http://schemas.microsoft.com/office/word/2010/wordprocessingInk" xmlns:wne="http://schemas.microsoft.com/office/word/2006/wordml" xmlns:wps="http://schemas.microsoft.com/office/word/2010/wordprocessingShape" mc:Ignorable="w14 w15 w16se wp14">
+<w:numbering xmlns:wpc="http://schemas.microsoft.com/office/word/2010/wordprocessingCanvas" xmlns:mc="http://schemas.openxmlformats.org/markup-compatibility/2006" xmlns:o="urn:schemas-microsoft-com:office:office" xmlns:r="http://schemas.openxmlformats.org/officeDocument/2006/relationships" xmlns:m="http://schemas.openxmlformats.org/officeDocument/2006/math" xmlns:v="urn:schemas-microsoft-com:vml" xmlns:wp14="http://schemas.microsoft.com/office/word/2010/wordprocessingDrawing" xmlns:wp="http://schemas.openxmlformats.org/drawingml/2006/wordprocessingDrawing" xmlns:w10="urn:schemas-microsoft-com:office:word" xmlns:w="http://schemas.openxmlformats.org/wordprocessingml/2006/main" xmlns:w14="http://schemas.microsoft.com/office/word/2010/wordml" xmlns:w15="http://schemas.microsoft.com/office/word/2012/wordml" xmlns:wpg="http://schemas.microsoft.com/office/word/2010/wordprocessingGroup" xmlns:wpi="http://schemas.microsoft.com/office/word/2010/wordprocessingInk" xmlns:wne="http://schemas.microsoft.com/office/word/2006/wordml" xmlns:wps="http://schemas.microsoft.com/office/word/2010/wordprocessingShape" mc:Ignorable="w14 w15 wp14">
   <w:abstractNum w:abstractNumId="0" w15:restartNumberingAfterBreak="0">
     <w:nsid w:val="1C1B6D8B"/>
     <w:multiLevelType w:val="hybridMultilevel"/>
@@ -7457,7 +7327,7 @@
 </file>
 
 <file path=word/styles.xml><?xml version="1.0" encoding="utf-8"?>
-<w:styles xmlns:mc="http://schemas.openxmlformats.org/markup-compatibility/2006" xmlns:r="http://schemas.openxmlformats.org/officeDocument/2006/relationships" xmlns:w="http://schemas.openxmlformats.org/wordprocessingml/2006/main" xmlns:w14="http://schemas.microsoft.com/office/word/2010/wordml" xmlns:w15="http://schemas.microsoft.com/office/word/2012/wordml" xmlns:w16se="http://schemas.microsoft.com/office/word/2015/wordml/symex" mc:Ignorable="w14 w15 w16se">
+<w:styles xmlns:mc="http://schemas.openxmlformats.org/markup-compatibility/2006" xmlns:r="http://schemas.openxmlformats.org/officeDocument/2006/relationships" xmlns:w="http://schemas.openxmlformats.org/wordprocessingml/2006/main" xmlns:w14="http://schemas.microsoft.com/office/word/2010/wordml" xmlns:w15="http://schemas.microsoft.com/office/word/2012/wordml" mc:Ignorable="w14 w15">
   <w:docDefaults>
     <w:rPrDefault>
       <w:rPr>
@@ -8376,12 +8246,11 @@
 </file>
 
 <file path=customXml/item1.xml><?xml version="1.0" encoding="utf-8"?>
-<?mso-contentType ?>
-<FormTemplates xmlns="http://schemas.microsoft.com/sharepoint/v3/contenttype/forms">
-  <Display>DocumentLibraryForm</Display>
-  <Edit>DocumentLibraryForm</Edit>
-  <New>DocumentLibraryForm</New>
-</FormTemplates>
+<p:properties xmlns:p="http://schemas.microsoft.com/office/2006/metadata/properties" xmlns:xsi="http://www.w3.org/2001/XMLSchema-instance" xmlns:pc="http://schemas.microsoft.com/office/infopath/2007/PartnerControls">
+  <documentManagement>
+    <ReferenceId xmlns="7ef2587b-823d-4cda-bb1f-d0dc1fa5456b" xsi:nil="true"/>
+  </documentManagement>
+</p:properties>
 </file>
 
 <file path=customXml/item2.xml><?xml version="1.0" encoding="utf-8"?>
@@ -8537,11 +8406,12 @@
 </file>
 
 <file path=customXml/item3.xml><?xml version="1.0" encoding="utf-8"?>
-<p:properties xmlns:p="http://schemas.microsoft.com/office/2006/metadata/properties" xmlns:xsi="http://www.w3.org/2001/XMLSchema-instance" xmlns:pc="http://schemas.microsoft.com/office/infopath/2007/PartnerControls">
-  <documentManagement>
-    <ReferenceId xmlns="7ef2587b-823d-4cda-bb1f-d0dc1fa5456b" xsi:nil="true"/>
-  </documentManagement>
-</p:properties>
+<?mso-contentType ?>
+<FormTemplates xmlns="http://schemas.microsoft.com/sharepoint/v3/contenttype/forms">
+  <Display>DocumentLibraryForm</Display>
+  <Edit>DocumentLibraryForm</Edit>
+  <New>DocumentLibraryForm</New>
+</FormTemplates>
 </file>
 
 <file path=customXml/item4.xml><?xml version="1.0" encoding="utf-8"?>
@@ -8549,9 +8419,11 @@
 </file>
 
 <file path=customXml/itemProps1.xml><?xml version="1.0" encoding="utf-8"?>
-<ds:datastoreItem xmlns:ds="http://schemas.openxmlformats.org/officeDocument/2006/customXml" ds:itemID="{0E7FB5FB-396D-481B-A929-A05B1E1FE26F}">
+<ds:datastoreItem xmlns:ds="http://schemas.openxmlformats.org/officeDocument/2006/customXml" ds:itemID="{7E5A2DC7-C4A0-4BFB-B6D2-D7E5066375C9}">
   <ds:schemaRefs>
-    <ds:schemaRef ds:uri="http://schemas.microsoft.com/sharepoint/v3/contenttype/forms"/>
+    <ds:schemaRef ds:uri="http://schemas.microsoft.com/office/2006/metadata/properties"/>
+    <ds:schemaRef ds:uri="http://schemas.microsoft.com/office/infopath/2007/PartnerControls"/>
+    <ds:schemaRef ds:uri="7ef2587b-823d-4cda-bb1f-d0dc1fa5456b"/>
   </ds:schemaRefs>
 </ds:datastoreItem>
 </file>
@@ -8575,17 +8447,15 @@
 </file>
 
 <file path=customXml/itemProps3.xml><?xml version="1.0" encoding="utf-8"?>
-<ds:datastoreItem xmlns:ds="http://schemas.openxmlformats.org/officeDocument/2006/customXml" ds:itemID="{7E5A2DC7-C4A0-4BFB-B6D2-D7E5066375C9}">
+<ds:datastoreItem xmlns:ds="http://schemas.openxmlformats.org/officeDocument/2006/customXml" ds:itemID="{0E7FB5FB-396D-481B-A929-A05B1E1FE26F}">
   <ds:schemaRefs>
-    <ds:schemaRef ds:uri="http://schemas.microsoft.com/office/2006/metadata/properties"/>
-    <ds:schemaRef ds:uri="http://schemas.microsoft.com/office/infopath/2007/PartnerControls"/>
-    <ds:schemaRef ds:uri="7ef2587b-823d-4cda-bb1f-d0dc1fa5456b"/>
+    <ds:schemaRef ds:uri="http://schemas.microsoft.com/sharepoint/v3/contenttype/forms"/>
   </ds:schemaRefs>
 </ds:datastoreItem>
 </file>
 
 <file path=customXml/itemProps4.xml><?xml version="1.0" encoding="utf-8"?>
-<ds:datastoreItem xmlns:ds="http://schemas.openxmlformats.org/officeDocument/2006/customXml" ds:itemID="{B71DE21D-5E41-47C8-B15F-24364458CA93}">
+<ds:datastoreItem xmlns:ds="http://schemas.openxmlformats.org/officeDocument/2006/customXml" ds:itemID="{D28955F4-AED5-495E-A05E-651D0C42973A}">
   <ds:schemaRefs>
     <ds:schemaRef ds:uri="http://schemas.openxmlformats.org/officeDocument/2006/bibliography"/>
   </ds:schemaRefs>

</xml_diff>